<commit_message>
add methots for creating tables in docx
</commit_message>
<xml_diff>
--- a/docx_templates/Шаблоны таблиц для ОКГТ.docx
+++ b/docx_templates/Шаблоны таблиц для ОКГТ.docx
@@ -614,7 +614,10 @@
       </w:tr>
     </w:tbl>
     <w:p/>
-    <w:p/>
+    <w:p>
+      <w:bookmarkStart w:id="0" w:name="_GoBack"/>
+      <w:bookmarkEnd w:id="0"/>
+    </w:p>
     <w:tbl>
       <w:tblPr>
         <w:tblStyle w:val="a3"/>
@@ -1462,10 +1465,432 @@
         </w:tc>
       </w:tr>
     </w:tbl>
+    <w:p/>
+    <w:p/>
+    <w:tbl>
+      <w:tblPr>
+        <w:tblW w:w="5000" w:type="pct"/>
+        <w:tblBorders>
+          <w:bottom w:val="single" w:sz="4" w:space="0" w:color="auto"/>
+          <w:insideV w:val="single" w:sz="4" w:space="0" w:color="auto"/>
+        </w:tblBorders>
+        <w:tblLook w:val="01E0" w:firstRow="1" w:lastRow="1" w:firstColumn="1" w:lastColumn="1" w:noHBand="0" w:noVBand="0"/>
+      </w:tblPr>
+      <w:tblGrid>
+        <w:gridCol w:w="5496"/>
+        <w:gridCol w:w="4075"/>
+      </w:tblGrid>
+      <w:tr>
+        <w:trPr>
+          <w:trHeight w:val="185"/>
+        </w:trPr>
+        <w:tc>
+          <w:tcPr>
+            <w:tcW w:w="5000" w:type="pct"/>
+            <w:gridSpan w:val="2"/>
+            <w:tcBorders>
+              <w:top w:val="nil"/>
+              <w:left w:val="nil"/>
+              <w:bottom w:val="double" w:sz="4" w:space="0" w:color="auto"/>
+              <w:right w:val="nil"/>
+            </w:tcBorders>
+          </w:tcPr>
+          <w:p>
+            <w:r>
+              <w:t>Табл</w:t>
+            </w:r>
+            <w:r>
+              <w:t>ица 3</w:t>
+            </w:r>
+            <w:r>
+              <w:t xml:space="preserve"> – Рекомендации по выбору заземляющего проводника</w:t>
+            </w:r>
+          </w:p>
+        </w:tc>
+      </w:tr>
+      <w:tr>
+        <w:trPr>
+          <w:trHeight w:val="425"/>
+        </w:trPr>
+        <w:tc>
+          <w:tcPr>
+            <w:tcW w:w="2871" w:type="pct"/>
+            <w:tcBorders>
+              <w:top w:val="double" w:sz="4" w:space="0" w:color="auto"/>
+              <w:left w:val="double" w:sz="4" w:space="0" w:color="auto"/>
+              <w:bottom w:val="double" w:sz="4" w:space="0" w:color="auto"/>
+              <w:right w:val="single" w:sz="4" w:space="0" w:color="auto"/>
+            </w:tcBorders>
+            <w:vAlign w:val="center"/>
+          </w:tcPr>
+          <w:p>
+            <w:pPr>
+              <w:ind w:left="-108" w:right="-111"/>
+              <w:jc w:val="center"/>
+              <w:rPr>
+                <w:sz w:val="28"/>
+                <w:szCs w:val="28"/>
+              </w:rPr>
+            </w:pPr>
+            <w:r>
+              <w:rPr>
+                <w:sz w:val="28"/>
+                <w:szCs w:val="28"/>
+              </w:rPr>
+              <w:t>Допустимый тепловой и</w:t>
+            </w:r>
+            <w:r>
+              <w:rPr>
+                <w:sz w:val="28"/>
+                <w:szCs w:val="28"/>
+              </w:rPr>
+              <w:t>м</w:t>
+            </w:r>
+            <w:r>
+              <w:rPr>
+                <w:sz w:val="28"/>
+                <w:szCs w:val="28"/>
+              </w:rPr>
+              <w:t>пульс ОКГТ, кА</w:t>
+            </w:r>
+            <w:proofErr w:type="gramStart"/>
+            <w:r>
+              <w:rPr>
+                <w:sz w:val="28"/>
+                <w:szCs w:val="28"/>
+                <w:vertAlign w:val="superscript"/>
+              </w:rPr>
+              <w:t>2</w:t>
+            </w:r>
+            <w:proofErr w:type="gramEnd"/>
+            <w:r>
+              <w:rPr>
+                <w:sz w:val="28"/>
+                <w:szCs w:val="28"/>
+              </w:rPr>
+              <w:sym w:font="Symbol" w:char="F0D7"/>
+            </w:r>
+            <w:r>
+              <w:rPr>
+                <w:sz w:val="28"/>
+                <w:szCs w:val="28"/>
+              </w:rPr>
+              <w:t>с</w:t>
+            </w:r>
+          </w:p>
+        </w:tc>
+        <w:tc>
+          <w:tcPr>
+            <w:tcW w:w="2129" w:type="pct"/>
+            <w:tcBorders>
+              <w:top w:val="double" w:sz="4" w:space="0" w:color="auto"/>
+              <w:left w:val="single" w:sz="4" w:space="0" w:color="auto"/>
+              <w:bottom w:val="double" w:sz="4" w:space="0" w:color="auto"/>
+              <w:right w:val="double" w:sz="4" w:space="0" w:color="auto"/>
+            </w:tcBorders>
+            <w:shd w:val="clear" w:color="auto" w:fill="auto"/>
+            <w:vAlign w:val="center"/>
+          </w:tcPr>
+          <w:p>
+            <w:pPr>
+              <w:jc w:val="center"/>
+              <w:rPr>
+                <w:sz w:val="28"/>
+                <w:szCs w:val="28"/>
+              </w:rPr>
+            </w:pPr>
+            <w:r>
+              <w:rPr>
+                <w:sz w:val="28"/>
+                <w:szCs w:val="28"/>
+              </w:rPr>
+              <w:t>Марка заземляющего проводн</w:t>
+            </w:r>
+            <w:r>
+              <w:rPr>
+                <w:sz w:val="28"/>
+                <w:szCs w:val="28"/>
+              </w:rPr>
+              <w:t>и</w:t>
+            </w:r>
+            <w:r>
+              <w:rPr>
+                <w:sz w:val="28"/>
+                <w:szCs w:val="28"/>
+              </w:rPr>
+              <w:t>ка</w:t>
+            </w:r>
+          </w:p>
+        </w:tc>
+      </w:tr>
+      <w:tr>
+        <w:trPr>
+          <w:trHeight w:val="403"/>
+        </w:trPr>
+        <w:tc>
+          <w:tcPr>
+            <w:tcW w:w="2871" w:type="pct"/>
+            <w:tcBorders>
+              <w:top w:val="single" w:sz="4" w:space="0" w:color="auto"/>
+              <w:left w:val="double" w:sz="4" w:space="0" w:color="auto"/>
+              <w:bottom w:val="single" w:sz="4" w:space="0" w:color="auto"/>
+              <w:right w:val="single" w:sz="4" w:space="0" w:color="auto"/>
+            </w:tcBorders>
+            <w:vAlign w:val="center"/>
+          </w:tcPr>
+          <w:p>
+            <w:pPr>
+              <w:ind w:left="-105" w:right="-108"/>
+              <w:jc w:val="center"/>
+              <w:rPr>
+                <w:sz w:val="28"/>
+                <w:szCs w:val="28"/>
+              </w:rPr>
+            </w:pPr>
+            <w:r>
+              <w:rPr>
+                <w:sz w:val="28"/>
+                <w:szCs w:val="28"/>
+              </w:rPr>
+              <w:t>101</w:t>
+            </w:r>
+          </w:p>
+        </w:tc>
+        <w:tc>
+          <w:tcPr>
+            <w:tcW w:w="2129" w:type="pct"/>
+            <w:tcBorders>
+              <w:top w:val="single" w:sz="4" w:space="0" w:color="auto"/>
+              <w:left w:val="single" w:sz="4" w:space="0" w:color="auto"/>
+              <w:bottom w:val="single" w:sz="4" w:space="0" w:color="auto"/>
+              <w:right w:val="double" w:sz="4" w:space="0" w:color="auto"/>
+            </w:tcBorders>
+            <w:shd w:val="clear" w:color="auto" w:fill="auto"/>
+            <w:vAlign w:val="center"/>
+          </w:tcPr>
+          <w:p>
+            <w:pPr>
+              <w:ind w:left="175" w:hanging="175"/>
+              <w:jc w:val="center"/>
+              <w:rPr>
+                <w:sz w:val="28"/>
+                <w:szCs w:val="28"/>
+              </w:rPr>
+            </w:pPr>
+            <w:r>
+              <w:rPr>
+                <w:sz w:val="28"/>
+                <w:szCs w:val="28"/>
+              </w:rPr>
+              <w:t>АС-95</w:t>
+            </w:r>
+          </w:p>
+        </w:tc>
+      </w:tr>
+    </w:tbl>
+    <w:p/>
     <w:p>
-      <w:bookmarkStart w:id="0" w:name="_GoBack"/>
-      <w:bookmarkEnd w:id="0"/>
+      <w:pPr>
+        <w:spacing w:after="0" w:line="240" w:lineRule="auto"/>
+        <w:rPr>
+          <w:rFonts w:ascii="Times New Roman" w:eastAsia="Times New Roman" w:hAnsi="Times New Roman" w:cs="Times New Roman"/>
+          <w:sz w:val="28"/>
+          <w:szCs w:val="28"/>
+          <w:lang w:eastAsia="ru-RU"/>
+        </w:rPr>
+      </w:pPr>
+      <w:r>
+        <w:rPr>
+          <w:rFonts w:ascii="Times New Roman" w:eastAsia="Times New Roman" w:hAnsi="Times New Roman" w:cs="Times New Roman"/>
+          <w:sz w:val="28"/>
+          <w:szCs w:val="28"/>
+          <w:lang w:eastAsia="ru-RU"/>
+        </w:rPr>
+        <w:t>Зам. начальника ОУКЭ</w:t>
+      </w:r>
+      <w:r>
+        <w:rPr>
+          <w:rFonts w:ascii="Times New Roman" w:eastAsia="Times New Roman" w:hAnsi="Times New Roman" w:cs="Times New Roman"/>
+          <w:sz w:val="28"/>
+          <w:szCs w:val="28"/>
+          <w:lang w:eastAsia="ru-RU"/>
+        </w:rPr>
+        <w:tab/>
+      </w:r>
+      <w:r>
+        <w:rPr>
+          <w:rFonts w:ascii="Times New Roman" w:eastAsia="Times New Roman" w:hAnsi="Times New Roman" w:cs="Times New Roman"/>
+          <w:sz w:val="28"/>
+          <w:szCs w:val="28"/>
+          <w:lang w:eastAsia="ru-RU"/>
+        </w:rPr>
+        <w:tab/>
+      </w:r>
+      <w:r>
+        <w:rPr>
+          <w:rFonts w:ascii="Times New Roman" w:eastAsia="Times New Roman" w:hAnsi="Times New Roman" w:cs="Times New Roman"/>
+          <w:sz w:val="28"/>
+          <w:szCs w:val="28"/>
+          <w:lang w:eastAsia="ru-RU"/>
+        </w:rPr>
+        <w:tab/>
+      </w:r>
+      <w:r>
+        <w:rPr>
+          <w:rFonts w:ascii="Times New Roman" w:eastAsia="Times New Roman" w:hAnsi="Times New Roman" w:cs="Times New Roman"/>
+          <w:sz w:val="28"/>
+          <w:szCs w:val="28"/>
+          <w:lang w:eastAsia="ru-RU"/>
+        </w:rPr>
+        <w:tab/>
+      </w:r>
+      <w:r>
+        <w:rPr>
+          <w:rFonts w:ascii="Times New Roman" w:eastAsia="Times New Roman" w:hAnsi="Times New Roman" w:cs="Times New Roman"/>
+          <w:sz w:val="28"/>
+          <w:szCs w:val="28"/>
+          <w:lang w:eastAsia="ru-RU"/>
+        </w:rPr>
+        <w:tab/>
+      </w:r>
+      <w:r>
+        <w:rPr>
+          <w:rFonts w:ascii="Times New Roman" w:eastAsia="Times New Roman" w:hAnsi="Times New Roman" w:cs="Times New Roman"/>
+          <w:sz w:val="28"/>
+          <w:szCs w:val="28"/>
+          <w:lang w:eastAsia="ru-RU"/>
+        </w:rPr>
+        <w:tab/>
+        <w:t xml:space="preserve">В. В. </w:t>
+      </w:r>
+      <w:proofErr w:type="spellStart"/>
+      <w:r>
+        <w:rPr>
+          <w:rFonts w:ascii="Times New Roman" w:eastAsia="Times New Roman" w:hAnsi="Times New Roman" w:cs="Times New Roman"/>
+          <w:sz w:val="28"/>
+          <w:szCs w:val="28"/>
+          <w:lang w:eastAsia="ru-RU"/>
+        </w:rPr>
+        <w:t>Горовой</w:t>
+      </w:r>
+      <w:proofErr w:type="spellEnd"/>
+      <w:r>
+        <w:rPr>
+          <w:rFonts w:ascii="Times New Roman" w:eastAsia="Times New Roman" w:hAnsi="Times New Roman" w:cs="Times New Roman"/>
+          <w:sz w:val="28"/>
+          <w:szCs w:val="28"/>
+          <w:lang w:eastAsia="ru-RU"/>
+        </w:rPr>
+        <w:t xml:space="preserve"> </w:t>
+      </w:r>
     </w:p>
+    <w:p>
+      <w:pPr>
+        <w:spacing w:after="0" w:line="240" w:lineRule="auto"/>
+        <w:rPr>
+          <w:rFonts w:ascii="Times New Roman" w:eastAsia="Times New Roman" w:hAnsi="Times New Roman" w:cs="Times New Roman"/>
+          <w:sz w:val="28"/>
+          <w:szCs w:val="28"/>
+          <w:lang w:eastAsia="ru-RU"/>
+        </w:rPr>
+      </w:pPr>
+    </w:p>
+    <w:p>
+      <w:pPr>
+        <w:spacing w:after="0" w:line="240" w:lineRule="auto"/>
+        <w:rPr>
+          <w:rFonts w:ascii="Times New Roman" w:eastAsia="Times New Roman" w:hAnsi="Times New Roman" w:cs="Times New Roman"/>
+          <w:sz w:val="28"/>
+          <w:szCs w:val="28"/>
+          <w:lang w:eastAsia="ru-RU"/>
+        </w:rPr>
+      </w:pPr>
+      <w:r>
+        <w:rPr>
+          <w:rFonts w:ascii="Times New Roman" w:eastAsia="Times New Roman" w:hAnsi="Times New Roman" w:cs="Times New Roman"/>
+          <w:sz w:val="28"/>
+          <w:szCs w:val="28"/>
+          <w:lang w:eastAsia="ru-RU"/>
+        </w:rPr>
+        <w:t>Зав. гр. ТВН ОУКЭ</w:t>
+      </w:r>
+      <w:r>
+        <w:rPr>
+          <w:rFonts w:ascii="Times New Roman" w:eastAsia="Times New Roman" w:hAnsi="Times New Roman" w:cs="Times New Roman"/>
+          <w:sz w:val="28"/>
+          <w:szCs w:val="28"/>
+          <w:lang w:eastAsia="ru-RU"/>
+        </w:rPr>
+        <w:tab/>
+      </w:r>
+      <w:r>
+        <w:rPr>
+          <w:rFonts w:ascii="Times New Roman" w:eastAsia="Times New Roman" w:hAnsi="Times New Roman" w:cs="Times New Roman"/>
+          <w:sz w:val="28"/>
+          <w:szCs w:val="28"/>
+          <w:lang w:eastAsia="ru-RU"/>
+        </w:rPr>
+        <w:tab/>
+      </w:r>
+      <w:r>
+        <w:rPr>
+          <w:rFonts w:ascii="Times New Roman" w:eastAsia="Times New Roman" w:hAnsi="Times New Roman" w:cs="Times New Roman"/>
+          <w:sz w:val="28"/>
+          <w:szCs w:val="28"/>
+          <w:lang w:eastAsia="ru-RU"/>
+        </w:rPr>
+        <w:tab/>
+      </w:r>
+      <w:r>
+        <w:rPr>
+          <w:rFonts w:ascii="Times New Roman" w:eastAsia="Times New Roman" w:hAnsi="Times New Roman" w:cs="Times New Roman"/>
+          <w:sz w:val="28"/>
+          <w:szCs w:val="28"/>
+          <w:lang w:eastAsia="ru-RU"/>
+        </w:rPr>
+        <w:tab/>
+      </w:r>
+      <w:r>
+        <w:rPr>
+          <w:rFonts w:ascii="Times New Roman" w:eastAsia="Times New Roman" w:hAnsi="Times New Roman" w:cs="Times New Roman"/>
+          <w:sz w:val="28"/>
+          <w:szCs w:val="28"/>
+          <w:lang w:eastAsia="ru-RU"/>
+        </w:rPr>
+        <w:tab/>
+      </w:r>
+      <w:r>
+        <w:rPr>
+          <w:rFonts w:ascii="Times New Roman" w:eastAsia="Times New Roman" w:hAnsi="Times New Roman" w:cs="Times New Roman"/>
+          <w:sz w:val="28"/>
+          <w:szCs w:val="28"/>
+          <w:lang w:eastAsia="ru-RU"/>
+        </w:rPr>
+        <w:tab/>
+        <w:t xml:space="preserve">А. В. </w:t>
+      </w:r>
+      <w:proofErr w:type="spellStart"/>
+      <w:r>
+        <w:rPr>
+          <w:rFonts w:ascii="Times New Roman" w:eastAsia="Times New Roman" w:hAnsi="Times New Roman" w:cs="Times New Roman"/>
+          <w:sz w:val="28"/>
+          <w:szCs w:val="28"/>
+          <w:lang w:eastAsia="ru-RU"/>
+        </w:rPr>
+        <w:t>Серемяжко</w:t>
+      </w:r>
+      <w:proofErr w:type="spellEnd"/>
+      <w:r>
+        <w:rPr>
+          <w:rFonts w:ascii="Times New Roman" w:eastAsia="Times New Roman" w:hAnsi="Times New Roman" w:cs="Times New Roman"/>
+          <w:sz w:val="28"/>
+          <w:szCs w:val="28"/>
+          <w:lang w:eastAsia="ru-RU"/>
+        </w:rPr>
+        <w:t xml:space="preserve"> </w:t>
+      </w:r>
+    </w:p>
+    <w:p/>
     <w:sectPr>
       <w:pgSz w:w="11906" w:h="16838"/>
       <w:pgMar w:top="1134" w:right="850" w:bottom="1134" w:left="1701" w:header="708" w:footer="708" w:gutter="0"/>

</xml_diff>